<commit_message>
Added list of accepted data types
</commit_message>
<xml_diff>
--- a/2020 prototype/import-model/bSDD JSON import model.docx
+++ b/2020 prototype/import-model/bSDD JSON import model.docx
@@ -4376,13 +4376,7 @@
               <w:rPr>
                 <w:lang w:val="en-US"/>
               </w:rPr>
-              <w:t>List of Classification</w:t>
-            </w:r>
-            <w:r>
-              <w:rPr>
-                <w:lang w:val="en-US"/>
-              </w:rPr>
-              <w:t>Property</w:t>
+              <w:t>List of ClassificationProperty</w:t>
             </w:r>
           </w:p>
         </w:tc>
@@ -5965,21 +5959,7 @@
                 <w:b w:val="0"/>
                 <w:lang w:val="en-US"/>
               </w:rPr>
-              <w:t>CreatorLanguage</w:t>
-            </w:r>
-            <w:r>
-              <w:rPr>
-                <w:b w:val="0"/>
-                <w:lang w:val="en-US"/>
-              </w:rPr>
-              <w:t>Iso</w:t>
-            </w:r>
-            <w:r>
-              <w:rPr>
-                <w:b w:val="0"/>
-                <w:lang w:val="en-US"/>
-              </w:rPr>
-              <w:t>Code</w:t>
+              <w:t>CreatorLanguageIsoCode</w:t>
             </w:r>
           </w:p>
         </w:tc>
@@ -7418,39 +7398,208 @@
           </w:tcPr>
           <w:p>
             <w:pPr>
-              <w:cnfStyle w:val="000000000000" w:firstRow="0" w:lastRow="0" w:firstColumn="0" w:lastColumn="0" w:oddVBand="0" w:evenVBand="0" w:oddHBand="0" w:evenHBand="0" w:firstRowFirstColumn="0" w:firstRowLastColumn="0" w:lastRowFirstColumn="0" w:lastRowLastColumn="0"/>
-              <w:rPr>
-                <w:sz w:val="20"/>
-                <w:szCs w:val="20"/>
-                <w:lang w:val="en-US"/>
-              </w:rPr>
-            </w:pPr>
-            <w:r>
-              <w:rPr>
-                <w:sz w:val="20"/>
-                <w:szCs w:val="20"/>
-                <w:lang w:val="en-US"/>
-              </w:rPr>
-              <w:t>The datatype the property is expressed in (ISO/IEC 11404)</w:t>
-            </w:r>
-          </w:p>
-          <w:p>
-            <w:pPr>
-              <w:cnfStyle w:val="000000000000" w:firstRow="0" w:lastRow="0" w:firstColumn="0" w:lastColumn="0" w:oddVBand="0" w:evenVBand="0" w:oddHBand="0" w:evenHBand="0" w:firstRowFirstColumn="0" w:firstRowLastColumn="0" w:lastRowFirstColumn="0" w:lastRowLastColumn="0"/>
-              <w:rPr>
-                <w:sz w:val="20"/>
-                <w:szCs w:val="20"/>
-                <w:lang w:val="en-US"/>
-              </w:rPr>
-            </w:pPr>
-            <w:r>
-              <w:rPr>
-                <w:sz w:val="20"/>
-                <w:szCs w:val="20"/>
-                <w:lang w:val="en-US"/>
-              </w:rPr>
-              <w:t>E.g. “integer”</w:t>
-            </w:r>
+              <w:autoSpaceDE w:val="0"/>
+              <w:autoSpaceDN w:val="0"/>
+              <w:adjustRightInd w:val="0"/>
+              <w:cnfStyle w:val="000000000000" w:firstRow="0" w:lastRow="0" w:firstColumn="0" w:lastColumn="0" w:oddVBand="0" w:evenVBand="0" w:oddHBand="0" w:evenHBand="0" w:firstRowFirstColumn="0" w:firstRowLastColumn="0" w:lastRowFirstColumn="0" w:lastRowLastColumn="0"/>
+              <w:rPr>
+                <w:rFonts w:ascii="Consolas" w:hAnsi="Consolas" w:cs="Consolas"/>
+                <w:color w:val="000000"/>
+                <w:sz w:val="19"/>
+                <w:szCs w:val="19"/>
+                <w:lang w:val="en-US"/>
+              </w:rPr>
+            </w:pPr>
+            <w:r>
+              <w:rPr>
+                <w:sz w:val="20"/>
+                <w:szCs w:val="20"/>
+                <w:lang w:val="en-US"/>
+              </w:rPr>
+              <w:t>The datatype the property is expressed in</w:t>
+            </w:r>
+            <w:r>
+              <w:rPr>
+                <w:sz w:val="20"/>
+                <w:szCs w:val="20"/>
+                <w:lang w:val="en-US"/>
+              </w:rPr>
+              <w:t>. Must be one of:</w:t>
+            </w:r>
+            <w:r>
+              <w:rPr>
+                <w:sz w:val="20"/>
+                <w:szCs w:val="20"/>
+                <w:lang w:val="en-US"/>
+              </w:rPr>
+              <w:br/>
+            </w:r>
+            <w:r>
+              <w:rPr>
+                <w:rFonts w:ascii="Consolas" w:hAnsi="Consolas" w:cs="Consolas"/>
+                <w:color w:val="000000"/>
+                <w:sz w:val="19"/>
+                <w:szCs w:val="19"/>
+                <w:lang w:val="en-US"/>
+              </w:rPr>
+              <w:t xml:space="preserve">        Boolean,</w:t>
+            </w:r>
+          </w:p>
+          <w:p>
+            <w:pPr>
+              <w:autoSpaceDE w:val="0"/>
+              <w:autoSpaceDN w:val="0"/>
+              <w:adjustRightInd w:val="0"/>
+              <w:cnfStyle w:val="000000000000" w:firstRow="0" w:lastRow="0" w:firstColumn="0" w:lastColumn="0" w:oddVBand="0" w:evenVBand="0" w:oddHBand="0" w:evenHBand="0" w:firstRowFirstColumn="0" w:firstRowLastColumn="0" w:lastRowFirstColumn="0" w:lastRowLastColumn="0"/>
+              <w:rPr>
+                <w:rFonts w:ascii="Consolas" w:hAnsi="Consolas" w:cs="Consolas"/>
+                <w:color w:val="000000"/>
+                <w:sz w:val="19"/>
+                <w:szCs w:val="19"/>
+                <w:lang w:val="en-US"/>
+              </w:rPr>
+            </w:pPr>
+            <w:r>
+              <w:rPr>
+                <w:rFonts w:ascii="Consolas" w:hAnsi="Consolas" w:cs="Consolas"/>
+                <w:color w:val="000000"/>
+                <w:sz w:val="19"/>
+                <w:szCs w:val="19"/>
+                <w:lang w:val="en-US"/>
+              </w:rPr>
+              <w:t xml:space="preserve">        Character,</w:t>
+            </w:r>
+          </w:p>
+          <w:p>
+            <w:pPr>
+              <w:autoSpaceDE w:val="0"/>
+              <w:autoSpaceDN w:val="0"/>
+              <w:adjustRightInd w:val="0"/>
+              <w:cnfStyle w:val="000000000000" w:firstRow="0" w:lastRow="0" w:firstColumn="0" w:lastColumn="0" w:oddVBand="0" w:evenVBand="0" w:oddHBand="0" w:evenHBand="0" w:firstRowFirstColumn="0" w:firstRowLastColumn="0" w:lastRowFirstColumn="0" w:lastRowLastColumn="0"/>
+              <w:rPr>
+                <w:rFonts w:ascii="Consolas" w:hAnsi="Consolas" w:cs="Consolas"/>
+                <w:color w:val="000000"/>
+                <w:sz w:val="19"/>
+                <w:szCs w:val="19"/>
+                <w:lang w:val="en-US"/>
+              </w:rPr>
+            </w:pPr>
+            <w:r>
+              <w:rPr>
+                <w:rFonts w:ascii="Consolas" w:hAnsi="Consolas" w:cs="Consolas"/>
+                <w:color w:val="000000"/>
+                <w:sz w:val="19"/>
+                <w:szCs w:val="19"/>
+                <w:lang w:val="en-US"/>
+              </w:rPr>
+              <w:t xml:space="preserve">        Enumeration,</w:t>
+            </w:r>
+          </w:p>
+          <w:p>
+            <w:pPr>
+              <w:autoSpaceDE w:val="0"/>
+              <w:autoSpaceDN w:val="0"/>
+              <w:adjustRightInd w:val="0"/>
+              <w:cnfStyle w:val="000000000000" w:firstRow="0" w:lastRow="0" w:firstColumn="0" w:lastColumn="0" w:oddVBand="0" w:evenVBand="0" w:oddHBand="0" w:evenHBand="0" w:firstRowFirstColumn="0" w:firstRowLastColumn="0" w:lastRowFirstColumn="0" w:lastRowLastColumn="0"/>
+              <w:rPr>
+                <w:rFonts w:ascii="Consolas" w:hAnsi="Consolas" w:cs="Consolas"/>
+                <w:color w:val="000000"/>
+                <w:sz w:val="19"/>
+                <w:szCs w:val="19"/>
+                <w:lang w:val="en-US"/>
+              </w:rPr>
+            </w:pPr>
+            <w:r>
+              <w:rPr>
+                <w:rFonts w:ascii="Consolas" w:hAnsi="Consolas" w:cs="Consolas"/>
+                <w:color w:val="000000"/>
+                <w:sz w:val="19"/>
+                <w:szCs w:val="19"/>
+                <w:lang w:val="en-US"/>
+              </w:rPr>
+              <w:t xml:space="preserve">        Integer,</w:t>
+            </w:r>
+          </w:p>
+          <w:p>
+            <w:pPr>
+              <w:autoSpaceDE w:val="0"/>
+              <w:autoSpaceDN w:val="0"/>
+              <w:adjustRightInd w:val="0"/>
+              <w:cnfStyle w:val="000000000000" w:firstRow="0" w:lastRow="0" w:firstColumn="0" w:lastColumn="0" w:oddVBand="0" w:evenVBand="0" w:oddHBand="0" w:evenHBand="0" w:firstRowFirstColumn="0" w:firstRowLastColumn="0" w:lastRowFirstColumn="0" w:lastRowLastColumn="0"/>
+              <w:rPr>
+                <w:rFonts w:ascii="Consolas" w:hAnsi="Consolas" w:cs="Consolas"/>
+                <w:color w:val="000000"/>
+                <w:sz w:val="19"/>
+                <w:szCs w:val="19"/>
+                <w:lang w:val="en-US"/>
+              </w:rPr>
+            </w:pPr>
+            <w:r>
+              <w:rPr>
+                <w:rFonts w:ascii="Consolas" w:hAnsi="Consolas" w:cs="Consolas"/>
+                <w:color w:val="000000"/>
+                <w:sz w:val="19"/>
+                <w:szCs w:val="19"/>
+                <w:lang w:val="en-US"/>
+              </w:rPr>
+              <w:t xml:space="preserve">        Real,</w:t>
+            </w:r>
+          </w:p>
+          <w:p>
+            <w:pPr>
+              <w:autoSpaceDE w:val="0"/>
+              <w:autoSpaceDN w:val="0"/>
+              <w:adjustRightInd w:val="0"/>
+              <w:cnfStyle w:val="000000000000" w:firstRow="0" w:lastRow="0" w:firstColumn="0" w:lastColumn="0" w:oddVBand="0" w:evenVBand="0" w:oddHBand="0" w:evenHBand="0" w:firstRowFirstColumn="0" w:firstRowLastColumn="0" w:lastRowFirstColumn="0" w:lastRowLastColumn="0"/>
+              <w:rPr>
+                <w:rFonts w:ascii="Consolas" w:hAnsi="Consolas" w:cs="Consolas"/>
+                <w:color w:val="000000"/>
+                <w:sz w:val="19"/>
+                <w:szCs w:val="19"/>
+                <w:lang w:val="en-US"/>
+              </w:rPr>
+            </w:pPr>
+            <w:r>
+              <w:rPr>
+                <w:rFonts w:ascii="Consolas" w:hAnsi="Consolas" w:cs="Consolas"/>
+                <w:color w:val="000000"/>
+                <w:sz w:val="19"/>
+                <w:szCs w:val="19"/>
+                <w:lang w:val="en-US"/>
+              </w:rPr>
+              <w:t xml:space="preserve">        String,</w:t>
+            </w:r>
+          </w:p>
+          <w:p>
+            <w:pPr>
+              <w:cnfStyle w:val="000000000000" w:firstRow="0" w:lastRow="0" w:firstColumn="0" w:lastColumn="0" w:oddVBand="0" w:evenVBand="0" w:oddHBand="0" w:evenHBand="0" w:firstRowFirstColumn="0" w:firstRowLastColumn="0" w:lastRowFirstColumn="0" w:lastRowLastColumn="0"/>
+              <w:rPr>
+                <w:sz w:val="20"/>
+                <w:szCs w:val="20"/>
+                <w:lang w:val="en-US"/>
+              </w:rPr>
+            </w:pPr>
+            <w:r>
+              <w:rPr>
+                <w:rFonts w:ascii="Consolas" w:hAnsi="Consolas" w:cs="Consolas"/>
+                <w:color w:val="000000"/>
+                <w:sz w:val="19"/>
+                <w:szCs w:val="19"/>
+                <w:lang w:val="en-US"/>
+              </w:rPr>
+              <w:t xml:space="preserve">        </w:t>
+            </w:r>
+            <w:r>
+              <w:rPr>
+                <w:rFonts w:ascii="Consolas" w:hAnsi="Consolas" w:cs="Consolas"/>
+                <w:color w:val="000000"/>
+                <w:sz w:val="19"/>
+                <w:szCs w:val="19"/>
+              </w:rPr>
+              <w:t>Time</w:t>
+            </w:r>
+            <w:bookmarkStart w:id="0" w:name="_GoBack"/>
+            <w:bookmarkEnd w:id="0"/>
           </w:p>
         </w:tc>
       </w:tr>
@@ -8218,8 +8367,6 @@
           <w:lang w:val="en-US"/>
         </w:rPr>
       </w:pPr>
-      <w:bookmarkStart w:id="0" w:name="_GoBack"/>
-      <w:bookmarkEnd w:id="0"/>
     </w:p>
     <w:p>
       <w:pPr>
@@ -8232,6 +8379,7 @@
         <w:rPr>
           <w:lang w:val="en-US"/>
         </w:rPr>
+        <w:lastRenderedPageBreak/>
         <w:t>ClassificationProperty type</w:t>
       </w:r>
     </w:p>
@@ -8378,7 +8526,6 @@
                 <w:b w:val="0"/>
                 <w:lang w:val="en-US"/>
               </w:rPr>
-              <w:lastRenderedPageBreak/>
               <w:t>Code</w:t>
             </w:r>
           </w:p>
@@ -9598,19 +9745,7 @@
         <w:rPr>
           <w:lang w:val="en-US"/>
         </w:rPr>
-        <w:t>Classification</w:t>
-      </w:r>
-      <w:r>
-        <w:rPr>
-          <w:lang w:val="en-US"/>
-        </w:rPr>
-        <w:t>Relation</w:t>
-      </w:r>
-      <w:r>
-        <w:rPr>
-          <w:lang w:val="en-US"/>
-        </w:rPr>
-        <w:t xml:space="preserve"> type</w:t>
+        <w:t>ClassificationRelation type</w:t>
       </w:r>
     </w:p>
     <w:p>

</xml_diff>